<commit_message>
Fix day 3 typos and demo script
Fix day 3 worksheet typos and add uoffset hint
Add day 3 demo matlab script
</commit_message>
<xml_diff>
--- a/worksheets/edatc21_worksheet_03_horace1.docx
+++ b/worksheets/edatc21_worksheet_03_horace1.docx
@@ -385,7 +385,13 @@
         <w:rPr>
           <w:rFonts w:ascii="Courier New" w:hAnsi="Courier New" w:cs="Courier New"/>
         </w:rPr>
-        <w:t>'4to1_102.par'];</w:t>
+        <w:t>'4to1_102.par'</w:t>
+      </w:r>
+      <w:r>
+        <w:rPr>
+          <w:rFonts w:ascii="Courier New" w:hAnsi="Courier New" w:cs="Courier New"/>
+        </w:rPr>
+        <w:t>;</w:t>
       </w:r>
     </w:p>
     <w:p>
@@ -2043,8 +2049,53 @@
     </w:p>
     <w:p>
       <w:pPr>
+        <w:shd w:val="clear" w:color="auto" w:fill="EDEDED" w:themeFill="accent3" w:themeFillTint="33"/>
         <w:spacing w:after="120" w:line="276" w:lineRule="auto"/>
       </w:pPr>
+      <w:r>
+        <w:t xml:space="preserve">Hint: </w:t>
+      </w:r>
+      <w:proofErr w:type="spellStart"/>
+      <w:r>
+        <w:rPr>
+          <w:rFonts w:ascii="Courier New" w:hAnsi="Courier New" w:cs="Courier New"/>
+        </w:rPr>
+        <w:t>projaxes</w:t>
+      </w:r>
+      <w:proofErr w:type="spellEnd"/>
+      <w:r>
+        <w:t xml:space="preserve"> accepts a keyword argument </w:t>
+      </w:r>
+      <w:r>
+        <w:rPr>
+          <w:rFonts w:ascii="Courier New" w:hAnsi="Courier New" w:cs="Courier New"/>
+        </w:rPr>
+        <w:t>'</w:t>
+      </w:r>
+      <w:proofErr w:type="spellStart"/>
+      <w:r>
+        <w:rPr>
+          <w:rFonts w:ascii="Courier New" w:hAnsi="Courier New" w:cs="Courier New"/>
+        </w:rPr>
+        <w:t>uoffset</w:t>
+      </w:r>
+      <w:proofErr w:type="spellEnd"/>
+      <w:r>
+        <w:rPr>
+          <w:rFonts w:ascii="Courier New" w:hAnsi="Courier New" w:cs="Courier New"/>
+        </w:rPr>
+        <w:t>'</w:t>
+      </w:r>
+      <w:r>
+        <w:t xml:space="preserve"> which changes the centre of the cuts (check the help).</w:t>
+      </w:r>
+    </w:p>
+    <w:p>
+      <w:pPr>
+        <w:spacing w:after="120" w:line="276" w:lineRule="auto"/>
+      </w:pPr>
+      <w:bookmarkStart w:id="0" w:name="_GoBack"/>
+      <w:bookmarkEnd w:id="0"/>
     </w:p>
     <w:p>
       <w:pPr>
@@ -2350,6 +2401,7 @@
           <w:rFonts w:ascii="Courier New" w:hAnsi="Courier New" w:cs="Courier New"/>
           <w:color w:val="4472C4" w:themeColor="accent5"/>
         </w:rPr>
+        <w:lastRenderedPageBreak/>
         <w:t>spe_file</w:t>
       </w:r>
       <w:proofErr w:type="spellEnd"/>
@@ -2509,7 +2561,6 @@
         <w:shd w:val="clear" w:color="auto" w:fill="EDEDED" w:themeFill="accent3" w:themeFillTint="33"/>
       </w:pPr>
       <w:r>
-        <w:lastRenderedPageBreak/>
         <w:t>Alternatively, you could also use a loop to do the same thing.</w:t>
       </w:r>
     </w:p>
@@ -3043,7 +3094,11 @@
       </w:r>
       <w:proofErr w:type="spellEnd"/>
       <w:r>
-        <w:t xml:space="preserve"> is a special option, whose use will be explained in an extension exercise. You can ignore it for the moment as by default it will be assumed to be false.</w:t>
+        <w:t xml:space="preserve"> is a special option, whose use will be explained </w:t>
+      </w:r>
+      <w:r>
+        <w:lastRenderedPageBreak/>
+        <w:t>in an extension exercise. You can ignore it for the moment as by default it will be assumed to be false.</w:t>
       </w:r>
       <w:r>
         <w:t xml:space="preserve"> (</w:t>
@@ -3082,7 +3137,6 @@
         <w:spacing w:after="0"/>
       </w:pPr>
       <w:r>
-        <w:lastRenderedPageBreak/>
         <w:t>u = [1, 0, 0];</w:t>
       </w:r>
     </w:p>
@@ -3716,6 +3770,7 @@
         <w:shd w:val="clear" w:color="auto" w:fill="FFF2CC" w:themeFill="accent4" w:themeFillTint="33"/>
       </w:pPr>
       <w:r>
+        <w:lastRenderedPageBreak/>
         <w:t>Run this command on your 2d slice from exercise 4 above, and then plot the result.</w:t>
       </w:r>
     </w:p>
@@ -3741,7 +3796,6 @@
         <w:shd w:val="clear" w:color="auto" w:fill="F7CAAC" w:themeFill="accent2" w:themeFillTint="66"/>
       </w:pPr>
       <w:r>
-        <w:lastRenderedPageBreak/>
         <w:t xml:space="preserve">Answer: You could get an error if you made the cut you want to smooth without the </w:t>
       </w:r>
       <w:r>
@@ -4130,7 +4184,6 @@
         <w:pStyle w:val="Heading2"/>
       </w:pPr>
       <w:r>
-        <w:lastRenderedPageBreak/>
         <w:t>Correcting for sample misalignment</w:t>
       </w:r>
     </w:p>
@@ -4511,11 +4564,8 @@
     <w:p/>
     <w:p>
       <w:r>
-        <w:t xml:space="preserve">You will probably have seen band structure or phonon dispersion calculations that show the dispersion along several high symmetry directions. Horace allows you to make equivalent plots from </w:t>
-      </w:r>
-      <w:r>
         <w:lastRenderedPageBreak/>
-        <w:t xml:space="preserve">your data using a routine called </w:t>
+        <w:t xml:space="preserve">You will probably have seen band structure or phonon dispersion calculations that show the dispersion along several high symmetry directions. Horace allows you to make equivalent plots from your data using a routine called </w:t>
       </w:r>
       <w:proofErr w:type="spellStart"/>
       <w:r>
@@ -5670,8 +5720,8 @@
       <w:pPr>
         <w:pStyle w:val="Heading2"/>
       </w:pPr>
-      <w:bookmarkStart w:id="0" w:name="_References"/>
-      <w:bookmarkEnd w:id="0"/>
+      <w:bookmarkStart w:id="1" w:name="_References"/>
+      <w:bookmarkEnd w:id="1"/>
       <w:r>
         <w:t>References</w:t>
       </w:r>
@@ -5684,8 +5734,6 @@
       <w:r>
         <w:t>1] R.A. Ewings, A. Buts, M.D. L</w:t>
       </w:r>
-      <w:bookmarkStart w:id="1" w:name="_GoBack"/>
-      <w:bookmarkEnd w:id="1"/>
       <w:r>
         <w:t xml:space="preserve">e, J. van </w:t>
       </w:r>
@@ -7465,7 +7513,7 @@
 </file>
 
 <file path=customXml/itemProps1.xml><?xml version="1.0" encoding="utf-8"?>
-<ds:datastoreItem xmlns:ds="http://schemas.openxmlformats.org/officeDocument/2006/customXml" ds:itemID="{3E7BB87D-324A-49D5-A991-7F7B34468F13}">
+<ds:datastoreItem xmlns:ds="http://schemas.openxmlformats.org/officeDocument/2006/customXml" ds:itemID="{587C1E01-E9E3-48B1-9153-BF9CCA6F78F8}">
   <ds:schemaRefs>
     <ds:schemaRef ds:uri="http://schemas.openxmlformats.org/officeDocument/2006/bibliography"/>
   </ds:schemaRefs>

</xml_diff>

<commit_message>
Add day 4 slides. Clarify day 3 worksheet Q1
</commit_message>
<xml_diff>
--- a/worksheets/edatc21_worksheet_03_horace1.docx
+++ b/worksheets/edatc21_worksheet_03_horace1.docx
@@ -2053,6 +2053,15 @@
         <w:spacing w:after="120" w:line="276" w:lineRule="auto"/>
       </w:pPr>
       <w:r>
+        <w:t>Hint: You don't have to use the projection in the blue example script - you can pick a different projection to make things easier...</w:t>
+      </w:r>
+    </w:p>
+    <w:p>
+      <w:pPr>
+        <w:shd w:val="clear" w:color="auto" w:fill="EDEDED" w:themeFill="accent3" w:themeFillTint="33"/>
+        <w:spacing w:after="120" w:line="276" w:lineRule="auto"/>
+      </w:pPr>
+      <w:r>
         <w:t xml:space="preserve">Hint: </w:t>
       </w:r>
       <w:proofErr w:type="spellStart"/>
@@ -2089,16 +2098,16 @@
       <w:r>
         <w:t xml:space="preserve"> which changes the centre of the cuts (check the help).</w:t>
       </w:r>
-    </w:p>
-    <w:p>
-      <w:pPr>
-        <w:spacing w:after="120" w:line="276" w:lineRule="auto"/>
-      </w:pPr>
       <w:bookmarkStart w:id="0" w:name="_GoBack"/>
       <w:bookmarkEnd w:id="0"/>
     </w:p>
     <w:p>
       <w:pPr>
+        <w:spacing w:after="120" w:line="276" w:lineRule="auto"/>
+      </w:pPr>
+    </w:p>
+    <w:p>
+      <w:pPr>
         <w:shd w:val="clear" w:color="auto" w:fill="FFF2CC" w:themeFill="accent4" w:themeFillTint="33"/>
         <w:spacing w:after="120" w:line="276" w:lineRule="auto"/>
       </w:pPr>
@@ -2315,7 +2324,13 @@
       </w:r>
       <w:proofErr w:type="spellEnd"/>
       <w:r>
-        <w:t xml:space="preserve"> and an anonymous function to do it using:</w:t>
+        <w:t xml:space="preserve"> and an anonymous function</w:t>
+      </w:r>
+      <w:r>
+        <w:t xml:space="preserve"> (google it!)</w:t>
+      </w:r>
+      <w:r>
+        <w:t xml:space="preserve"> to do it using:</w:t>
       </w:r>
     </w:p>
     <w:p>
@@ -2333,6 +2348,7 @@
           <w:rFonts w:ascii="Courier New" w:hAnsi="Courier New" w:cs="Courier New"/>
           <w:color w:val="4472C4" w:themeColor="accent5"/>
         </w:rPr>
+        <w:lastRenderedPageBreak/>
         <w:t>runs</w:t>
       </w:r>
       <w:proofErr w:type="gramEnd"/>
@@ -2401,7 +2417,6 @@
           <w:rFonts w:ascii="Courier New" w:hAnsi="Courier New" w:cs="Courier New"/>
           <w:color w:val="4472C4" w:themeColor="accent5"/>
         </w:rPr>
-        <w:lastRenderedPageBreak/>
         <w:t>spe_file</w:t>
       </w:r>
       <w:proofErr w:type="spellEnd"/>
@@ -3083,7 +3098,11 @@
         <w:t>type</w:t>
       </w:r>
       <w:r>
-        <w:t xml:space="preserve"> is a string that defines whether you wish to use reciprocal lattice units or inverse angstroms for each of the axes. The option </w:t>
+        <w:t xml:space="preserve"> is a string that defines whether you wish to use reciprocal lattice units or inverse angstroms </w:t>
+      </w:r>
+      <w:r>
+        <w:lastRenderedPageBreak/>
+        <w:t xml:space="preserve">for each of the axes. The option </w:t>
       </w:r>
       <w:proofErr w:type="spellStart"/>
       <w:r>
@@ -3094,11 +3113,7 @@
       </w:r>
       <w:proofErr w:type="spellEnd"/>
       <w:r>
-        <w:t xml:space="preserve"> is a special option, whose use will be explained </w:t>
-      </w:r>
-      <w:r>
-        <w:lastRenderedPageBreak/>
-        <w:t>in an extension exercise. You can ignore it for the moment as by default it will be assumed to be false.</w:t>
+        <w:t xml:space="preserve"> is a special option, whose use will be explained in an extension exercise. You can ignore it for the moment as by default it will be assumed to be false.</w:t>
       </w:r>
       <w:r>
         <w:t xml:space="preserve"> (</w:t>
@@ -3175,7 +3190,10 @@
       </w:r>
       <w:proofErr w:type="spellEnd"/>
       <w:r>
-        <w:t>', [0, 0, 0, 0], 'type' = '</w:t>
+        <w:t>', [0, 0, 0, 0], 'type',</w:t>
+      </w:r>
+      <w:r>
+        <w:t xml:space="preserve"> '</w:t>
       </w:r>
       <w:proofErr w:type="spellStart"/>
       <w:r>
@@ -3753,6 +3771,7 @@
     <w:p/>
     <w:p>
       <w:r>
+        <w:lastRenderedPageBreak/>
         <w:t xml:space="preserve">You will have seen in the plots you created in the previous section that the Q axes we chose went beyond the extent of the data in some cases. You can squeeze the axes to just enclose the data using the </w:t>
       </w:r>
       <w:r>
@@ -3770,7 +3789,6 @@
         <w:shd w:val="clear" w:color="auto" w:fill="FFF2CC" w:themeFill="accent4" w:themeFillTint="33"/>
       </w:pPr>
       <w:r>
-        <w:lastRenderedPageBreak/>
         <w:t>Run this command on your 2d slice from exercise 4 above, and then plot the result.</w:t>
       </w:r>
     </w:p>
@@ -4144,6 +4162,7 @@
         <w:ind w:left="360"/>
       </w:pPr>
       <w:r>
+        <w:lastRenderedPageBreak/>
         <w:t xml:space="preserve">Make the same cut, with the </w:t>
       </w:r>
       <w:proofErr w:type="spellStart"/>
@@ -4549,6 +4568,7 @@
         <w:pStyle w:val="Heading2"/>
       </w:pPr>
       <w:r>
+        <w:lastRenderedPageBreak/>
         <w:t>Advanced Plotting</w:t>
       </w:r>
     </w:p>
@@ -4564,7 +4584,6 @@
     <w:p/>
     <w:p>
       <w:r>
-        <w:lastRenderedPageBreak/>
         <w:t xml:space="preserve">You will probably have seen band structure or phonon dispersion calculations that show the dispersion along several high symmetry directions. Horace allows you to make equivalent plots from your data using a routine called </w:t>
       </w:r>
       <w:proofErr w:type="spellStart"/>
@@ -5571,6 +5590,7 @@
               <w:rPr>
                 <w:rFonts w:ascii="Courier New" w:hAnsi="Courier New" w:cs="Courier New"/>
               </w:rPr>
+              <w:lastRenderedPageBreak/>
               <w:t>print</w:t>
             </w:r>
           </w:p>
@@ -7513,7 +7533,7 @@
 </file>
 
 <file path=customXml/itemProps1.xml><?xml version="1.0" encoding="utf-8"?>
-<ds:datastoreItem xmlns:ds="http://schemas.openxmlformats.org/officeDocument/2006/customXml" ds:itemID="{587C1E01-E9E3-48B1-9153-BF9CCA6F78F8}">
+<ds:datastoreItem xmlns:ds="http://schemas.openxmlformats.org/officeDocument/2006/customXml" ds:itemID="{793A1093-E363-49C8-9316-78D613767129}">
   <ds:schemaRefs>
     <ds:schemaRef ds:uri="http://schemas.openxmlformats.org/officeDocument/2006/bibliography"/>
   </ds:schemaRefs>

</xml_diff>